<commit_message>
Improved path finding (NOT FINISHED)
I will finish path finding later this week. also added slug-walrus enemy attacking and death animations
</commit_message>
<xml_diff>
--- a/Calendars n' Stuff/Schedule.docx
+++ b/Calendars n' Stuff/Schedule.docx
@@ -365,43 +365,27 @@
               </w:rPr>
               <w:t>Saving/Loading.</w:t>
             </w:r>
-          </w:p>
-          <w:p>
-            <w:pPr>
-              <w:jc w:val="center"/>
-              <w:rPr>
-                <w:color w:val="FF0000"/>
-              </w:rPr>
-            </w:pPr>
-            <w:r>
-              <w:rPr>
-                <w:color w:val="FF0000"/>
-              </w:rPr>
-              <w:t>Loading Screen</w:t>
-            </w:r>
-          </w:p>
-          <w:p>
-            <w:pPr>
-              <w:jc w:val="center"/>
-              <w:rPr>
-                <w:color w:val="FF0000"/>
-              </w:rPr>
-            </w:pPr>
-          </w:p>
-        </w:tc>
-        <w:tc>
-          <w:tcPr>
-            <w:tcW w:w="1725" w:type="dxa"/>
-          </w:tcPr>
-          <w:p>
-            <w:pPr>
-              <w:jc w:val="center"/>
-              <w:rPr>
-                <w:color w:val="FF0000"/>
-              </w:rPr>
-            </w:pPr>
             <w:bookmarkStart w:id="0" w:name="_GoBack"/>
             <w:bookmarkEnd w:id="0"/>
+            <w:r>
+              <w:rPr>
+                <w:color w:val="FF0000"/>
+              </w:rPr>
+              <w:t xml:space="preserve"> </w:t>
+            </w:r>
+          </w:p>
+        </w:tc>
+        <w:tc>
+          <w:tcPr>
+            <w:tcW w:w="1725" w:type="dxa"/>
+          </w:tcPr>
+          <w:p>
+            <w:pPr>
+              <w:jc w:val="center"/>
+              <w:rPr>
+                <w:color w:val="FF0000"/>
+              </w:rPr>
+            </w:pPr>
           </w:p>
         </w:tc>
         <w:tc>

</xml_diff>

<commit_message>
Created passive entity AI
</commit_message>
<xml_diff>
--- a/Calendars n' Stuff/Schedule.docx
+++ b/Calendars n' Stuff/Schedule.docx
@@ -230,6 +230,8 @@
                 <w:color w:val="FF0000"/>
               </w:rPr>
             </w:pPr>
+            <w:bookmarkStart w:id="0" w:name="_GoBack"/>
+            <w:bookmarkEnd w:id="0"/>
           </w:p>
         </w:tc>
         <w:tc>
@@ -278,20 +280,6 @@
                 <w:color w:val="00B050"/>
               </w:rPr>
               <w:t>.</w:t>
-            </w:r>
-          </w:p>
-          <w:p>
-            <w:pPr>
-              <w:jc w:val="center"/>
-              <w:rPr>
-                <w:color w:val="FF0000"/>
-              </w:rPr>
-            </w:pPr>
-            <w:r>
-              <w:rPr>
-                <w:color w:val="FF0000"/>
-              </w:rPr>
-              <w:t>Place Block Sound</w:t>
             </w:r>
           </w:p>
         </w:tc>
@@ -342,12 +330,12 @@
             <w:pPr>
               <w:jc w:val="center"/>
               <w:rPr>
-                <w:color w:val="FF0000"/>
-              </w:rPr>
-            </w:pPr>
-            <w:r>
-              <w:rPr>
-                <w:color w:val="FF0000"/>
+                <w:color w:val="FFC000"/>
+              </w:rPr>
+            </w:pPr>
+            <w:r>
+              <w:rPr>
+                <w:color w:val="FFC000"/>
               </w:rPr>
               <w:t>AI.</w:t>
             </w:r>
@@ -361,18 +349,10 @@
             </w:pPr>
             <w:r>
               <w:rPr>
-                <w:color w:val="FF0000"/>
+                <w:color w:val="FFC000"/>
               </w:rPr>
               <w:t>Saving/Loading.</w:t>
             </w:r>
-            <w:bookmarkStart w:id="0" w:name="_GoBack"/>
-            <w:bookmarkEnd w:id="0"/>
-            <w:r>
-              <w:rPr>
-                <w:color w:val="FF0000"/>
-              </w:rPr>
-              <w:t xml:space="preserve"> </w:t>
-            </w:r>
           </w:p>
         </w:tc>
         <w:tc>
@@ -433,7 +413,7 @@
             </w:pPr>
             <w:r>
               <w:rPr>
-                <w:color w:val="FF0000"/>
+                <w:color w:val="00B050"/>
               </w:rPr>
               <w:t>Surface World Music</w:t>
             </w:r>

</xml_diff>